<commit_message>
Tzippy - some more
</commit_message>
<xml_diff>
--- a/הצעת פרויקט מציאות.docx
+++ b/הצעת פרויקט מציאות.docx
@@ -893,8 +893,6 @@
           <w:lang w:val="en-US" w:eastAsia="en-US"/>
         </w:rPr>
       </w:pPr>
-      <w:bookmarkStart w:id="0" w:name="_GoBack"/>
-      <w:bookmarkEnd w:id="0"/>
       <w:r>
         <w:rPr>
           <w:rFonts w:ascii="Segoe UI Semibold" w:eastAsia="David" w:hAnsi="Segoe UI Semibold" w:cs="Segoe UI Semibold" w:hint="cs"/>
@@ -968,6 +966,7 @@
         <w:bidi/>
         <w:rPr>
           <w:rFonts w:ascii="Segoe UI Semibold" w:eastAsia="David" w:hAnsi="Segoe UI Semibold" w:cs="Segoe UI Semibold"/>
+          <w:rtl/>
         </w:rPr>
       </w:pPr>
       <w:r>
@@ -1036,6 +1035,7 @@
         <w:rPr>
           <w:rFonts w:ascii="Segoe UI Semibold" w:eastAsia="David" w:hAnsi="Segoe UI Semibold" w:cs="Segoe UI Semibold"/>
           <w:color w:val="FF0000"/>
+          <w:rtl/>
         </w:rPr>
       </w:pPr>
       <w:r>
@@ -1810,7 +1810,38 @@
           <w:color w:val="FF0000"/>
           <w:rtl/>
         </w:rPr>
-        <w:t xml:space="preserve">– הגדרת מראה המסכים שיוצגו למשתמש ו </w:t>
+        <w:t xml:space="preserve">– הגדרת מראה המסכים שיוצגו למשתמש </w:t>
+      </w:r>
+      <w:r>
+        <w:rPr>
+          <w:rFonts w:asciiTheme="minorBidi" w:hAnsiTheme="minorBidi" w:hint="cs"/>
+          <w:color w:val="FF0000"/>
+          <w:rtl/>
+        </w:rPr>
+        <w:t xml:space="preserve">בדפי </w:t>
+      </w:r>
+      <w:r>
+        <w:rPr>
+          <w:rFonts w:asciiTheme="minorBidi" w:hAnsiTheme="minorBidi" w:hint="cs"/>
+          <w:color w:val="FF0000"/>
+        </w:rPr>
+        <w:t>HTML</w:t>
+      </w:r>
+      <w:r>
+        <w:rPr>
+          <w:rFonts w:asciiTheme="minorBidi" w:hAnsiTheme="minorBidi" w:hint="cs"/>
+          <w:color w:val="FF0000"/>
+          <w:rtl/>
+        </w:rPr>
+        <w:t xml:space="preserve">. </w:t>
+      </w:r>
+      <w:r>
+        <w:rPr>
+          <w:rFonts w:asciiTheme="minorBidi" w:hAnsiTheme="minorBidi" w:hint="cs"/>
+          <w:color w:val="FF0000"/>
+          <w:rtl/>
+        </w:rPr>
+        <w:t xml:space="preserve">ו </w:t>
       </w:r>
       <w:r>
         <w:rPr>
@@ -1842,6 +1873,29 @@
           <w:rtl/>
         </w:rPr>
         <w:br/>
+      </w:r>
+      <w:r>
+        <w:rPr>
+          <w:rFonts w:asciiTheme="minorBidi" w:hAnsiTheme="minorBidi" w:hint="cs"/>
+          <w:color w:val="FF0000"/>
+          <w:rtl/>
+        </w:rPr>
+        <w:t xml:space="preserve">טכנולוגית </w:t>
+      </w:r>
+      <w:r>
+        <w:rPr>
+          <w:rFonts w:asciiTheme="minorBidi" w:hAnsiTheme="minorBidi" w:hint="cs"/>
+          <w:color w:val="FF0000"/>
+        </w:rPr>
+        <w:t>AJAX</w:t>
+      </w:r>
+      <w:r>
+        <w:rPr>
+          <w:rFonts w:asciiTheme="minorBidi" w:hAnsiTheme="minorBidi" w:hint="cs"/>
+          <w:color w:val="FF0000"/>
+          <w:rtl/>
+        </w:rPr>
+        <w:t xml:space="preserve"> לצורך טעינה מהירה של דפי האינטרנט, תוך עדכון החלקים המבוקשים באותה שליחה בלבד.</w:t>
       </w:r>
     </w:p>
     <w:p>
@@ -1894,28 +1948,31 @@
         <w:ind w:left="1224" w:hanging="504"/>
         <w:rPr>
           <w:rFonts w:asciiTheme="minorBidi" w:hAnsiTheme="minorBidi" w:cstheme="minorBidi"/>
-          <w:rtl/>
-        </w:rPr>
-      </w:pPr>
-      <w:r>
-        <w:rPr>
-          <w:rFonts w:asciiTheme="minorBidi" w:hAnsiTheme="minorBidi" w:cstheme="minorBidi"/>
-          <w:rtl/>
-        </w:rPr>
-        <w:t xml:space="preserve">בצד השרת:  שפת </w:t>
-      </w:r>
-      <w:r>
-        <w:rPr>
-          <w:rFonts w:asciiTheme="minorBidi" w:hAnsiTheme="minorBidi" w:cstheme="minorBidi"/>
-        </w:rPr>
-        <w:t xml:space="preserve">Solidity </w:t>
-      </w:r>
-      <w:r>
-        <w:rPr>
-          <w:rFonts w:asciiTheme="minorBidi" w:hAnsiTheme="minorBidi" w:cstheme="minorBidi"/>
-          <w:rtl/>
-        </w:rPr>
-        <w:t xml:space="preserve"> של איטריום</w:t>
+          <w:color w:val="FF0000"/>
+          <w:rtl/>
+        </w:rPr>
+      </w:pPr>
+      <w:r>
+        <w:rPr>
+          <w:rFonts w:asciiTheme="minorBidi" w:hAnsiTheme="minorBidi" w:cstheme="minorBidi"/>
+          <w:rtl/>
+        </w:rPr>
+        <w:t xml:space="preserve">בצד השרת:  </w:t>
+      </w:r>
+      <w:r>
+        <w:rPr>
+          <w:rFonts w:asciiTheme="minorBidi" w:hAnsiTheme="minorBidi" w:cstheme="minorBidi" w:hint="cs"/>
+          <w:color w:val="FF0000"/>
+          <w:rtl/>
+        </w:rPr>
+        <w:t xml:space="preserve">שפת </w:t>
+      </w:r>
+      <w:r>
+        <w:rPr>
+          <w:rFonts w:asciiTheme="minorBidi" w:hAnsiTheme="minorBidi" w:cstheme="minorBidi" w:hint="cs"/>
+          <w:color w:val="FF0000"/>
+        </w:rPr>
+        <w:t>C#</w:t>
       </w:r>
     </w:p>
     <w:p>
@@ -1927,12 +1984,14 @@
         <w:ind w:left="1224" w:hanging="504"/>
         <w:rPr>
           <w:rFonts w:asciiTheme="minorBidi" w:hAnsiTheme="minorBidi" w:cstheme="minorBidi"/>
-          <w:rtl/>
-        </w:rPr>
-      </w:pPr>
-      <w:r>
-        <w:rPr>
-          <w:rFonts w:asciiTheme="minorBidi" w:hAnsiTheme="minorBidi" w:cstheme="minorBidi"/>
+          <w:color w:val="FF0000"/>
+          <w:rtl/>
+        </w:rPr>
+      </w:pPr>
+      <w:r>
+        <w:rPr>
+          <w:rFonts w:asciiTheme="minorBidi" w:hAnsiTheme="minorBidi" w:cstheme="minorBidi"/>
+          <w:color w:val="FF0000"/>
           <w:rtl/>
         </w:rPr>
         <w:t xml:space="preserve">בצד הלקוח: שפות </w:t>
@@ -1940,6 +1999,7 @@
       <w:r>
         <w:rPr>
           <w:rFonts w:asciiTheme="minorBidi" w:hAnsiTheme="minorBidi" w:cstheme="minorBidi"/>
+          <w:color w:val="FF0000"/>
         </w:rPr>
         <w:t>javaScript, html5, css3</w:t>
       </w:r>
@@ -2085,7 +2145,7 @@
         <w:spacing w:line="360" w:lineRule="auto"/>
         <w:ind w:left="720"/>
         <w:rPr>
-          <w:rFonts w:asciiTheme="minorBidi" w:eastAsia="David" w:hAnsiTheme="minorBidi"/>
+          <w:rFonts w:asciiTheme="minorBidi" w:eastAsia="David" w:hAnsiTheme="minorBidi" w:hint="cs"/>
           <w:rtl/>
         </w:rPr>
       </w:pPr>
@@ -2554,45 +2614,74 @@
       <w:r>
         <w:rPr>
           <w:rFonts w:asciiTheme="minorBidi" w:hAnsiTheme="minorBidi" w:cstheme="minorBidi"/>
-          <w:rtl/>
-        </w:rPr>
-        <w:t xml:space="preserve"> יתקבל כ - HTML ויהיה מוצג באמצעות  תוסף לדפדפן אינטרנט      </w:t>
-      </w:r>
-    </w:p>
-    <w:p>
-      <w:pPr>
-        <w:spacing w:line="276" w:lineRule="auto"/>
-        <w:ind w:left="716"/>
-        <w:rPr>
-          <w:rFonts w:asciiTheme="minorBidi" w:eastAsia="David" w:hAnsiTheme="minorBidi"/>
-          <w:rtl/>
-        </w:rPr>
-      </w:pPr>
-      <w:r>
-        <w:rPr>
-          <w:rFonts w:asciiTheme="minorBidi" w:eastAsia="David" w:hAnsiTheme="minorBidi"/>
-          <w:rtl/>
-        </w:rPr>
-        <w:t>(</w:t>
-      </w:r>
-      <w:r>
-        <w:rPr>
-          <w:rFonts w:asciiTheme="minorBidi" w:eastAsia="David" w:hAnsiTheme="minorBidi"/>
-        </w:rPr>
-        <w:t>M</w:t>
-      </w:r>
-      <w:r>
-        <w:rPr>
-          <w:rFonts w:asciiTheme="minorBidi" w:eastAsia="David" w:hAnsiTheme="minorBidi"/>
-        </w:rPr>
-        <w:t>etaMask</w:t>
-      </w:r>
-      <w:r>
-        <w:rPr>
-          <w:rFonts w:asciiTheme="minorBidi" w:eastAsia="David" w:hAnsiTheme="minorBidi"/>
-          <w:rtl/>
-        </w:rPr>
-        <w:t xml:space="preserve">)   </w:t>
+          <w:color w:val="FF0000"/>
+          <w:rtl/>
+        </w:rPr>
+        <w:t xml:space="preserve"> יתק</w:t>
+      </w:r>
+      <w:r>
+        <w:rPr>
+          <w:rFonts w:asciiTheme="minorBidi" w:hAnsiTheme="minorBidi" w:cstheme="minorBidi"/>
+          <w:color w:val="FF0000"/>
+          <w:rtl/>
+        </w:rPr>
+        <w:t>בל כ</w:t>
+      </w:r>
+      <w:r>
+        <w:rPr>
+          <w:rFonts w:asciiTheme="minorBidi" w:hAnsiTheme="minorBidi" w:cstheme="minorBidi" w:hint="cs"/>
+          <w:color w:val="FF0000"/>
+          <w:rtl/>
+        </w:rPr>
+        <w:t>דפי</w:t>
+      </w:r>
+      <w:r>
+        <w:rPr>
+          <w:rFonts w:asciiTheme="minorBidi" w:hAnsiTheme="minorBidi" w:cstheme="minorBidi"/>
+          <w:color w:val="FF0000"/>
+          <w:rtl/>
+        </w:rPr>
+        <w:t xml:space="preserve"> - HTML ויהיה מוצג באמצעות </w:t>
+      </w:r>
+      <w:r>
+        <w:rPr>
+          <w:rFonts w:asciiTheme="minorBidi" w:hAnsiTheme="minorBidi" w:cstheme="minorBidi"/>
+          <w:color w:val="FF0000"/>
+          <w:rtl/>
+        </w:rPr>
+        <w:t>דפד</w:t>
+      </w:r>
+      <w:r>
+        <w:rPr>
+          <w:rFonts w:asciiTheme="minorBidi" w:hAnsiTheme="minorBidi" w:cstheme="minorBidi"/>
+          <w:color w:val="FF0000"/>
+          <w:rtl/>
+        </w:rPr>
+        <w:t>פן אינטרנט</w:t>
+      </w:r>
+      <w:r>
+        <w:rPr>
+          <w:rFonts w:asciiTheme="minorBidi" w:hAnsiTheme="minorBidi" w:cstheme="minorBidi" w:hint="cs"/>
+          <w:color w:val="FF0000"/>
+          <w:rtl/>
+        </w:rPr>
+        <w:t>.</w:t>
+      </w:r>
+      <w:r>
+        <w:rPr>
+          <w:rFonts w:asciiTheme="minorBidi" w:hAnsiTheme="minorBidi" w:cstheme="minorBidi"/>
+          <w:color w:val="FF0000"/>
+          <w:rtl/>
+        </w:rPr>
+        <w:t xml:space="preserve">     </w:t>
+      </w:r>
+      <w:r>
+        <w:rPr>
+          <w:rFonts w:asciiTheme="minorBidi" w:hAnsiTheme="minorBidi"/>
+          <w:color w:val="FF0000"/>
+          <w:rtl/>
+        </w:rPr>
+        <w:t xml:space="preserve"> </w:t>
       </w:r>
     </w:p>
     <w:p>
@@ -2604,10 +2693,9 @@
         <w:spacing w:line="276" w:lineRule="auto"/>
         <w:ind w:left="716" w:hanging="432"/>
         <w:rPr>
-          <w:rFonts w:asciiTheme="minorBidi" w:hAnsiTheme="minorBidi" w:cstheme="minorBidi"/>
+          <w:rFonts w:asciiTheme="minorBidi" w:hAnsiTheme="minorBidi" w:cstheme="minorBidi" w:hint="cs"/>
           <w:b/>
           <w:bCs/>
-          <w:rtl/>
         </w:rPr>
       </w:pPr>
       <w:r>
@@ -2631,63 +2719,8 @@
         <w:ind w:left="716"/>
         <w:rPr>
           <w:rFonts w:asciiTheme="minorBidi" w:hAnsiTheme="minorBidi" w:cstheme="minorBidi"/>
-          <w:rtl/>
-        </w:rPr>
-      </w:pPr>
-      <w:r>
-        <w:rPr>
-          <w:rFonts w:asciiTheme="minorBidi" w:hAnsiTheme="minorBidi" w:cs="Arial" w:hint="cs"/>
-          <w:rtl/>
-        </w:rPr>
-        <w:t>API</w:t>
-      </w:r>
-      <w:r>
-        <w:rPr>
-          <w:rFonts w:asciiTheme="minorBidi" w:hAnsiTheme="minorBidi" w:cstheme="minorBidi"/>
-          <w:rtl/>
-        </w:rPr>
-        <w:t xml:space="preserve"> משרד הפנים – לצורך שליפת נתוני האזרח.</w:t>
-      </w:r>
-    </w:p>
-    <w:p>
-      <w:pPr>
-        <w:pStyle w:val="2"/>
-        <w:numPr>
-          <w:ilvl w:val="0"/>
-          <w:numId w:val="0"/>
-        </w:numPr>
-        <w:spacing w:line="276" w:lineRule="auto"/>
-        <w:ind w:left="716"/>
-        <w:rPr>
-          <w:rFonts w:asciiTheme="minorBidi" w:hAnsiTheme="minorBidi" w:cstheme="minorBidi"/>
-        </w:rPr>
-      </w:pPr>
-      <w:r>
-        <w:rPr>
-          <w:rFonts w:asciiTheme="minorBidi" w:hAnsiTheme="minorBidi" w:cstheme="minorBidi"/>
-          <w:rtl/>
-        </w:rPr>
-        <w:t>שימוש בהתקן לסריקת טביעת אצבע</w:t>
-      </w:r>
-      <w:r>
-        <w:rPr>
-          <w:rFonts w:asciiTheme="minorBidi" w:hAnsiTheme="minorBidi" w:cstheme="minorBidi"/>
-        </w:rPr>
-        <w:t xml:space="preserve"> </w:t>
-      </w:r>
-      <w:r>
-        <w:rPr>
-          <w:rFonts w:asciiTheme="minorBidi" w:hAnsiTheme="minorBidi" w:cstheme="minorBidi"/>
-          <w:rtl/>
-        </w:rPr>
-        <w:t>לזיהוי מהימן של האזרח</w:t>
-      </w:r>
-      <w:r>
-        <w:rPr>
-          <w:rFonts w:asciiTheme="minorBidi" w:hAnsiTheme="minorBidi" w:cstheme="minorBidi"/>
-        </w:rPr>
-        <w:t xml:space="preserve"> </w:t>
-      </w:r>
+        </w:rPr>
+      </w:pPr>
       <w:r>
         <w:rPr>
           <w:rFonts w:asciiTheme="minorBidi" w:hAnsiTheme="minorBidi" w:cstheme="minorBidi"/>
@@ -2733,25 +2766,36 @@
         <w:ind w:firstLine="720"/>
         <w:rPr>
           <w:rFonts w:asciiTheme="minorBidi" w:eastAsia="David" w:hAnsiTheme="minorBidi"/>
+          <w:color w:val="FF0000"/>
           <w:rtl/>
         </w:rPr>
       </w:pPr>
       <w:r>
         <w:rPr>
           <w:rFonts w:asciiTheme="minorBidi" w:eastAsia="David" w:hAnsiTheme="minorBidi"/>
+          <w:color w:val="FF0000"/>
           <w:rtl/>
         </w:rPr>
         <w:t xml:space="preserve">שימוש בספרית </w:t>
       </w:r>
       <w:r>
         <w:rPr>
+          <w:rFonts w:asciiTheme="minorBidi" w:eastAsia="David" w:hAnsiTheme="minorBidi" w:hint="cs"/>
+          <w:color w:val="FF0000"/>
+        </w:rPr>
+        <w:t>J</w:t>
+      </w:r>
+      <w:r>
+        <w:rPr>
           <w:rFonts w:asciiTheme="minorBidi" w:eastAsia="David" w:hAnsiTheme="minorBidi"/>
-        </w:rPr>
-        <w:t>React</w:t>
+          <w:color w:val="FF0000"/>
+        </w:rPr>
+        <w:t>query</w:t>
       </w:r>
       <w:r>
         <w:rPr>
           <w:rFonts w:asciiTheme="minorBidi" w:eastAsia="David" w:hAnsiTheme="minorBidi"/>
+          <w:color w:val="FF0000"/>
           <w:rtl/>
         </w:rPr>
         <w:t>.</w:t>
@@ -2763,12 +2807,14 @@
         <w:ind w:firstLine="720"/>
         <w:rPr>
           <w:rFonts w:asciiTheme="minorBidi" w:eastAsia="David" w:hAnsiTheme="minorBidi"/>
+          <w:color w:val="FF0000"/>
           <w:rtl/>
         </w:rPr>
       </w:pPr>
       <w:r>
         <w:rPr>
           <w:rFonts w:asciiTheme="minorBidi" w:eastAsia="David" w:hAnsiTheme="minorBidi"/>
+          <w:color w:val="FF0000"/>
           <w:rtl/>
         </w:rPr>
         <w:t xml:space="preserve">שימוש בספרית </w:t>
@@ -2776,15 +2822,17 @@
       <w:r>
         <w:rPr>
           <w:rFonts w:asciiTheme="minorBidi" w:eastAsia="David" w:hAnsiTheme="minorBidi"/>
-        </w:rPr>
-        <w:t>Drizzle</w:t>
+          <w:color w:val="FF0000"/>
+        </w:rPr>
+        <w:t>Bootstrap</w:t>
       </w:r>
       <w:r>
         <w:rPr>
           <w:rFonts w:asciiTheme="minorBidi" w:eastAsia="David" w:hAnsiTheme="minorBidi"/>
-          <w:rtl/>
-        </w:rPr>
-        <w:t xml:space="preserve"> של איטריום.</w:t>
+          <w:color w:val="FF0000"/>
+          <w:rtl/>
+        </w:rPr>
+        <w:t>.</w:t>
       </w:r>
     </w:p>
     <w:p>
@@ -2793,12 +2841,14 @@
         <w:ind w:firstLine="720"/>
         <w:rPr>
           <w:rFonts w:asciiTheme="minorBidi" w:eastAsia="David" w:hAnsiTheme="minorBidi"/>
+          <w:color w:val="FF0000"/>
           <w:rtl/>
         </w:rPr>
       </w:pPr>
       <w:r>
         <w:rPr>
           <w:rFonts w:asciiTheme="minorBidi" w:eastAsia="David" w:hAnsiTheme="minorBidi" w:hint="cs"/>
+          <w:color w:val="FF0000"/>
           <w:rtl/>
         </w:rPr>
         <w:t xml:space="preserve">שימוש בספרית </w:t>
@@ -2806,15 +2856,17 @@
       <w:r>
         <w:rPr>
           <w:rFonts w:asciiTheme="minorBidi" w:eastAsia="David" w:hAnsiTheme="minorBidi"/>
-        </w:rPr>
-        <w:t>Web3</w:t>
+          <w:color w:val="FF0000"/>
+        </w:rPr>
+        <w:t>mustache</w:t>
       </w:r>
       <w:r>
         <w:rPr>
           <w:rFonts w:asciiTheme="minorBidi" w:eastAsia="David" w:hAnsiTheme="minorBidi" w:hint="cs"/>
-          <w:rtl/>
-        </w:rPr>
-        <w:t xml:space="preserve"> של איטריום.</w:t>
+          <w:color w:val="FF0000"/>
+          <w:rtl/>
+        </w:rPr>
+        <w:t>.</w:t>
       </w:r>
     </w:p>
     <w:p>
@@ -2838,7 +2890,7 @@
           <w:rtl/>
         </w:rPr>
       </w:pPr>
-      <w:bookmarkStart w:id="1" w:name="bookmark3"/>
+      <w:bookmarkStart w:id="0" w:name="bookmark3"/>
       <w:r>
         <w:rPr>
           <w:rFonts w:asciiTheme="minorBidi" w:hAnsiTheme="minorBidi" w:cstheme="minorBidi"/>
@@ -2846,7 +2898,7 @@
         </w:rPr>
         <w:t>מבני נתונים וארגון קבצים</w:t>
       </w:r>
-      <w:bookmarkEnd w:id="1"/>
+      <w:bookmarkEnd w:id="0"/>
     </w:p>
     <w:p>
       <w:pPr>
@@ -2902,44 +2954,56 @@
       <w:r>
         <w:rPr>
           <w:rFonts w:asciiTheme="minorBidi" w:eastAsia="David" w:hAnsiTheme="minorBidi"/>
-          <w:rtl/>
-        </w:rPr>
-        <w:t xml:space="preserve">הנתונים נשמרים על רשת הבלוקצ'יין </w:t>
+          <w:color w:val="FF0000"/>
+          <w:rtl/>
+        </w:rPr>
+        <w:t xml:space="preserve">הנתונים נשמרים </w:t>
+      </w:r>
+      <w:r>
+        <w:rPr>
+          <w:rFonts w:asciiTheme="minorBidi" w:eastAsia="David" w:hAnsiTheme="minorBidi" w:hint="cs"/>
+          <w:color w:val="FF0000"/>
+          <w:rtl/>
+        </w:rPr>
+        <w:t xml:space="preserve">במסד נתונים רלציוני </w:t>
+      </w:r>
+      <w:r>
+        <w:rPr>
+          <w:rFonts w:asciiTheme="minorBidi" w:eastAsia="David" w:hAnsiTheme="minorBidi" w:hint="cs"/>
+          <w:color w:val="FF0000"/>
+          <w:rtl/>
+        </w:rPr>
+        <w:t xml:space="preserve">בניהול </w:t>
+      </w:r>
+      <w:r>
+        <w:rPr>
+          <w:rFonts w:asciiTheme="minorBidi" w:eastAsia="David" w:hAnsiTheme="minorBidi" w:hint="cs"/>
+          <w:color w:val="FF0000"/>
+          <w:rtl/>
+        </w:rPr>
+        <w:t xml:space="preserve">של </w:t>
+      </w:r>
+      <w:r>
+        <w:rPr>
+          <w:rFonts w:asciiTheme="minorBidi" w:eastAsia="David" w:hAnsiTheme="minorBidi" w:hint="cs"/>
+          <w:color w:val="FF0000"/>
+        </w:rPr>
+        <w:t>SQL</w:t>
       </w:r>
       <w:r>
         <w:rPr>
           <w:rFonts w:asciiTheme="minorBidi" w:eastAsia="David" w:hAnsiTheme="minorBidi"/>
-          <w:rtl/>
-        </w:rPr>
-        <w:t xml:space="preserve">של איטריום (במערכת הנוכחית </w:t>
+          <w:color w:val="FF0000"/>
+        </w:rPr>
+        <w:t xml:space="preserve"> Server</w:t>
       </w:r>
       <w:r>
         <w:rPr>
           <w:rFonts w:asciiTheme="minorBidi" w:eastAsia="David" w:hAnsiTheme="minorBidi" w:hint="cs"/>
-          <w:rtl/>
-        </w:rPr>
-        <w:t>הרשת היא</w:t>
-      </w:r>
-      <w:r>
-        <w:rPr>
-          <w:rFonts w:asciiTheme="minorBidi" w:eastAsia="David" w:hAnsiTheme="minorBidi"/>
+          <w:color w:val="FF0000"/>
           <w:rtl/>
         </w:rPr>
         <w:t xml:space="preserve"> </w:t>
-      </w:r>
-      <w:r>
-        <w:rPr>
-          <w:rFonts w:asciiTheme="minorBidi" w:eastAsia="David" w:hAnsiTheme="minorBidi" w:hint="cs"/>
-          <w:rtl/>
-        </w:rPr>
-        <w:t>ה</w:t>
-      </w:r>
-      <w:r>
-        <w:rPr>
-          <w:rFonts w:asciiTheme="minorBidi" w:eastAsia="David" w:hAnsiTheme="minorBidi"/>
-          <w:rtl/>
-        </w:rPr>
-        <w:t>סימולטור גנאש).</w:t>
       </w:r>
     </w:p>
     <w:p>
@@ -2979,59 +3043,18 @@
       <w:pPr>
         <w:ind w:left="716"/>
         <w:rPr>
-          <w:rFonts w:asciiTheme="minorBidi" w:eastAsia="David" w:hAnsiTheme="minorBidi"/>
-          <w:rtl/>
-        </w:rPr>
-      </w:pPr>
-      <w:r>
-        <w:rPr>
-          <w:rFonts w:asciiTheme="minorBidi" w:eastAsia="David" w:hAnsiTheme="minorBidi"/>
-          <w:rtl/>
-        </w:rPr>
-        <w:t xml:space="preserve">הקונספט של </w:t>
-      </w:r>
-      <w:r>
-        <w:rPr>
           <w:rFonts w:asciiTheme="minorBidi" w:eastAsia="David" w:hAnsiTheme="minorBidi" w:hint="cs"/>
-          <w:rtl/>
-        </w:rPr>
-        <w:t>ט</w:t>
-      </w:r>
-      <w:r>
-        <w:rPr>
-          <w:rFonts w:asciiTheme="minorBidi" w:eastAsia="David" w:hAnsiTheme="minorBidi"/>
-          <w:rtl/>
-        </w:rPr>
-        <w:t>בלאות</w:t>
-      </w:r>
+          <w:color w:val="FF0000"/>
+          <w:rtl/>
+        </w:rPr>
+      </w:pPr>
       <w:r>
         <w:rPr>
           <w:rFonts w:asciiTheme="minorBidi" w:eastAsia="David" w:hAnsiTheme="minorBidi" w:hint="cs"/>
-          <w:rtl/>
-        </w:rPr>
-        <w:t xml:space="preserve"> לא קיים, הנתונים נשמרים באוביקטים של סולידיטי לצורך ההפשטה נתאר את המודולים באופן טבלאי, למרות שלמעשה בלוקצ'יין  לא תומך במבנה נתונים, כי אם באוביקטים מסוג</w:t>
-      </w:r>
-      <w:r>
-        <w:rPr>
-          <w:rFonts w:hint="cs"/>
-          <w:color w:val="FF0000"/>
-          <w:rtl/>
-        </w:rPr>
-        <w:t xml:space="preserve"> </w:t>
-      </w:r>
-      <w:r>
-        <w:rPr>
-          <w:rFonts w:asciiTheme="minorBidi" w:eastAsia="David" w:hAnsiTheme="minorBidi" w:cs="Arial"/>
-          <w:rtl/>
-        </w:rPr>
-        <w:t>Json</w:t>
-      </w:r>
-      <w:r>
-        <w:rPr>
-          <w:rFonts w:asciiTheme="minorBidi" w:eastAsia="David" w:hAnsiTheme="minorBidi" w:hint="cs"/>
-          <w:rtl/>
-        </w:rPr>
-        <w:t>:</w:t>
+          <w:color w:val="FF0000"/>
+          <w:rtl/>
+        </w:rPr>
+        <w:t>מאורגן במבנה טבלאי רלציוני, הטבלאות במבנה:</w:t>
       </w:r>
     </w:p>
     <w:p>
@@ -3044,15 +3067,25 @@
         <w:bidi/>
         <w:rPr>
           <w:rFonts w:asciiTheme="minorBidi" w:eastAsia="David" w:hAnsiTheme="minorBidi" w:cstheme="minorBidi"/>
+          <w:color w:val="FF0000"/>
           <w:rtl/>
         </w:rPr>
       </w:pPr>
       <w:r>
         <w:rPr>
           <w:rFonts w:asciiTheme="minorBidi" w:eastAsia="David" w:hAnsiTheme="minorBidi" w:cstheme="minorBidi" w:hint="cs"/>
-          <w:rtl/>
-        </w:rPr>
-        <w:t>טבלת מפלגות והסכמי עודפים</w:t>
+          <w:color w:val="FF0000"/>
+          <w:rtl/>
+        </w:rPr>
+        <w:t xml:space="preserve">טבלת </w:t>
+      </w:r>
+      <w:r>
+        <w:rPr>
+          <w:rFonts w:asciiTheme="minorBidi" w:eastAsia="David" w:hAnsiTheme="minorBidi" w:cstheme="minorBidi" w:hint="cs"/>
+          <w:color w:val="FF0000"/>
+          <w:rtl/>
+        </w:rPr>
+        <w:t>מציאות</w:t>
       </w:r>
     </w:p>
     <w:p>
@@ -3065,15 +3098,25 @@
         <w:bidi/>
         <w:rPr>
           <w:rFonts w:asciiTheme="minorBidi" w:eastAsia="David" w:hAnsiTheme="minorBidi" w:cs="Arial"/>
+          <w:color w:val="FF0000"/>
           <w:rtl/>
         </w:rPr>
       </w:pPr>
       <w:r>
         <w:rPr>
           <w:rFonts w:asciiTheme="minorBidi" w:eastAsia="David" w:hAnsiTheme="minorBidi" w:cstheme="minorBidi" w:hint="cs"/>
-          <w:rtl/>
-        </w:rPr>
-        <w:t>טבלת ישובים</w:t>
+          <w:color w:val="FF0000"/>
+          <w:rtl/>
+        </w:rPr>
+        <w:t xml:space="preserve">טבלת </w:t>
+      </w:r>
+      <w:r>
+        <w:rPr>
+          <w:rFonts w:asciiTheme="minorBidi" w:eastAsia="David" w:hAnsiTheme="minorBidi" w:cstheme="minorBidi" w:hint="cs"/>
+          <w:color w:val="FF0000"/>
+          <w:rtl/>
+        </w:rPr>
+        <w:t>הגדרות ארגון</w:t>
       </w:r>
     </w:p>
     <w:p>
@@ -3085,16 +3128,25 @@
         </w:numPr>
         <w:bidi/>
         <w:rPr>
-          <w:rFonts w:asciiTheme="minorBidi" w:eastAsia="David" w:hAnsiTheme="minorBidi" w:cstheme="minorBidi"/>
-          <w:rtl/>
-        </w:rPr>
-      </w:pPr>
-      <w:r>
-        <w:rPr>
           <w:rFonts w:asciiTheme="minorBidi" w:eastAsia="David" w:hAnsiTheme="minorBidi" w:cstheme="minorBidi" w:hint="cs"/>
-          <w:rtl/>
-        </w:rPr>
-        <w:t>טבלת הצבעות ע"פ ישוב ומפלגה</w:t>
+          <w:color w:val="FF0000"/>
+        </w:rPr>
+      </w:pPr>
+      <w:r>
+        <w:rPr>
+          <w:rFonts w:asciiTheme="minorBidi" w:eastAsia="David" w:hAnsiTheme="minorBidi" w:cstheme="minorBidi" w:hint="cs"/>
+          <w:color w:val="FF0000"/>
+          <w:rtl/>
+        </w:rPr>
+        <w:t xml:space="preserve">טבלת </w:t>
+      </w:r>
+      <w:r>
+        <w:rPr>
+          <w:rFonts w:asciiTheme="minorBidi" w:eastAsia="David" w:hAnsiTheme="minorBidi" w:cstheme="minorBidi" w:hint="cs"/>
+          <w:color w:val="FF0000"/>
+          <w:rtl/>
+        </w:rPr>
+        <w:t>מיקומים</w:t>
       </w:r>
     </w:p>
     <w:p>
@@ -3106,30 +3158,62 @@
         </w:numPr>
         <w:bidi/>
         <w:rPr>
+          <w:rFonts w:asciiTheme="minorBidi" w:eastAsia="David" w:hAnsiTheme="minorBidi" w:cstheme="minorBidi" w:hint="cs"/>
+          <w:color w:val="FF0000"/>
+        </w:rPr>
+      </w:pPr>
+      <w:r>
+        <w:rPr>
+          <w:rFonts w:asciiTheme="minorBidi" w:eastAsia="David" w:hAnsiTheme="minorBidi" w:cstheme="minorBidi" w:hint="cs"/>
+          <w:color w:val="FF0000"/>
+          <w:rtl/>
+        </w:rPr>
+        <w:t>טבלת קטגוריות</w:t>
+      </w:r>
+    </w:p>
+    <w:p>
+      <w:pPr>
+        <w:pStyle w:val="a3"/>
+        <w:numPr>
+          <w:ilvl w:val="0"/>
+          <w:numId w:val="10"/>
+        </w:numPr>
+        <w:bidi/>
+        <w:rPr>
+          <w:rFonts w:asciiTheme="minorBidi" w:eastAsia="David" w:hAnsiTheme="minorBidi" w:cstheme="minorBidi" w:hint="cs"/>
+          <w:color w:val="FF0000"/>
+        </w:rPr>
+      </w:pPr>
+      <w:r>
+        <w:rPr>
+          <w:rFonts w:asciiTheme="minorBidi" w:eastAsia="David" w:hAnsiTheme="minorBidi" w:cstheme="minorBidi" w:hint="cs"/>
+          <w:color w:val="FF0000"/>
+          <w:rtl/>
+        </w:rPr>
+        <w:t>טבלת תת קטגוריות</w:t>
+      </w:r>
+    </w:p>
+    <w:p>
+      <w:pPr>
+        <w:pStyle w:val="a3"/>
+        <w:numPr>
+          <w:ilvl w:val="0"/>
+          <w:numId w:val="10"/>
+        </w:numPr>
+        <w:bidi/>
+        <w:rPr>
           <w:rFonts w:asciiTheme="minorBidi" w:eastAsia="David" w:hAnsiTheme="minorBidi" w:cstheme="minorBidi"/>
+          <w:color w:val="FF0000"/>
           <w:rtl/>
         </w:rPr>
       </w:pPr>
       <w:r>
         <w:rPr>
           <w:rFonts w:asciiTheme="minorBidi" w:eastAsia="David" w:hAnsiTheme="minorBidi" w:cstheme="minorBidi" w:hint="cs"/>
-          <w:rtl/>
-        </w:rPr>
-        <w:t>טבלת מצביעים (</w:t>
-      </w:r>
-      <w:r>
-        <w:rPr>
-          <w:rFonts w:asciiTheme="minorBidi" w:eastAsia="David" w:hAnsiTheme="minorBidi" w:cs="Arial"/>
-          <w:rtl/>
-        </w:rPr>
-        <w:t>hash table</w:t>
-      </w:r>
-      <w:r>
-        <w:rPr>
-          <w:rFonts w:asciiTheme="minorBidi" w:eastAsia="David" w:hAnsiTheme="minorBidi" w:cstheme="minorBidi" w:hint="cs"/>
-          <w:rtl/>
-        </w:rPr>
-        <w:t>)</w:t>
+          <w:color w:val="FF0000"/>
+          <w:rtl/>
+        </w:rPr>
+        <w:t>טבלת ארכיון</w:t>
       </w:r>
     </w:p>
     <w:p>
@@ -3220,7 +3304,7 @@
           <w:rtl/>
         </w:rPr>
       </w:pPr>
-      <w:bookmarkStart w:id="2" w:name="bookmark4"/>
+      <w:bookmarkStart w:id="1" w:name="bookmark4"/>
       <w:r>
         <w:rPr>
           <w:rFonts w:asciiTheme="minorBidi" w:hAnsiTheme="minorBidi" w:cstheme="minorBidi"/>
@@ -3270,7 +3354,7 @@
         </w:rPr>
         <w:t>מרכזיים</w:t>
       </w:r>
-      <w:bookmarkEnd w:id="2"/>
+      <w:bookmarkEnd w:id="1"/>
     </w:p>
     <w:p>
       <w:pPr>
@@ -3331,7 +3415,7 @@
           <v:shape id="_x0000_i1025" type="#_x0000_t75" style="width:186.05pt;height:3in" o:ole="">
             <v:imagedata r:id="rId7" o:title=""/>
           </v:shape>
-          <o:OLEObject Type="Embed" ProgID="Visio.Drawing.15" ShapeID="_x0000_i1025" DrawAspect="Content" ObjectID="_1639082800" r:id="rId8"/>
+          <o:OLEObject Type="Embed" ProgID="Visio.Drawing.15" ShapeID="_x0000_i1025" DrawAspect="Content" ObjectID="_1639234457" r:id="rId8"/>
         </w:object>
       </w:r>
     </w:p>
@@ -3355,10 +3439,10 @@
       </w:pPr>
       <w:r>
         <w:object w:dxaOrig="8100" w:dyaOrig="6960">
-          <v:shape id="_x0000_i1026" type="#_x0000_t75" style="width:405.55pt;height:347.85pt" o:ole="">
+          <v:shape id="_x0000_i1026" type="#_x0000_t75" style="width:405.2pt;height:347.9pt" o:ole="">
             <v:imagedata r:id="rId9" o:title=""/>
           </v:shape>
-          <o:OLEObject Type="Embed" ProgID="Visio.Drawing.15" ShapeID="_x0000_i1026" DrawAspect="Content" ObjectID="_1639082801" r:id="rId10"/>
+          <o:OLEObject Type="Embed" ProgID="Visio.Drawing.15" ShapeID="_x0000_i1026" DrawAspect="Content" ObjectID="_1639234458" r:id="rId10"/>
         </w:object>
       </w:r>
     </w:p>
@@ -3412,10 +3496,10 @@
       </w:pPr>
       <w:r>
         <w:object w:dxaOrig="8896" w:dyaOrig="13576">
-          <v:shape id="_x0000_i1027" type="#_x0000_t75" style="width:402.05pt;height:614.15pt" o:ole="">
+          <v:shape id="_x0000_i1027" type="#_x0000_t75" style="width:402.05pt;height:614.35pt" o:ole="">
             <v:imagedata r:id="rId11" o:title=""/>
           </v:shape>
-          <o:OLEObject Type="Embed" ProgID="Visio.Drawing.15" ShapeID="_x0000_i1027" DrawAspect="Content" ObjectID="_1639082802" r:id="rId12"/>
+          <o:OLEObject Type="Embed" ProgID="Visio.Drawing.15" ShapeID="_x0000_i1027" DrawAspect="Content" ObjectID="_1639234459" r:id="rId12"/>
         </w:object>
       </w:r>
     </w:p>
@@ -3469,10 +3553,10 @@
       </w:pPr>
       <w:r>
         <w:object w:dxaOrig="16201" w:dyaOrig="17971">
-          <v:shape id="_x0000_i1028" type="#_x0000_t75" style="width:414.65pt;height:460.2pt" o:ole="">
+          <v:shape id="_x0000_i1028" type="#_x0000_t75" style="width:414.65pt;height:459.85pt" o:ole="">
             <v:imagedata r:id="rId13" o:title=""/>
           </v:shape>
-          <o:OLEObject Type="Embed" ProgID="Visio.Drawing.15" ShapeID="_x0000_i1028" DrawAspect="Content" ObjectID="_1639082803" r:id="rId14"/>
+          <o:OLEObject Type="Embed" ProgID="Visio.Drawing.15" ShapeID="_x0000_i1028" DrawAspect="Content" ObjectID="_1639234460" r:id="rId14"/>
         </w:object>
       </w:r>
     </w:p>
@@ -3500,7 +3584,7 @@
           <w:rtl/>
         </w:rPr>
       </w:pPr>
-      <w:bookmarkStart w:id="3" w:name="bookmark5"/>
+      <w:bookmarkStart w:id="2" w:name="bookmark5"/>
       <w:r>
         <w:rPr>
           <w:rFonts w:asciiTheme="minorBidi" w:hAnsiTheme="minorBidi" w:cstheme="minorBidi"/>
@@ -3508,7 +3592,7 @@
         </w:rPr>
         <w:t xml:space="preserve"> תיאור המרכיב האלגוריתמי – חישובי</w:t>
       </w:r>
-      <w:bookmarkEnd w:id="3"/>
+      <w:bookmarkEnd w:id="2"/>
     </w:p>
     <w:p>
       <w:pPr>
@@ -3791,7 +3875,14 @@
           <w:rFonts w:asciiTheme="minorBidi" w:hAnsiTheme="minorBidi" w:cstheme="minorBidi"/>
           <w:rtl/>
         </w:rPr>
-        <w:t>: מחשב, חיבור לאינטרנט,  סורק טביעת אצבע.</w:t>
+        <w:t>: מחשב, חיבור לאינטרנט</w:t>
+      </w:r>
+      <w:r>
+        <w:rPr>
+          <w:rFonts w:asciiTheme="minorBidi" w:hAnsiTheme="minorBidi" w:cstheme="minorBidi" w:hint="cs"/>
+          <w:rtl/>
+        </w:rPr>
+        <w:t>.</w:t>
       </w:r>
     </w:p>
     <w:p>
@@ -3824,8 +3915,16 @@
       <w:r>
         <w:rPr>
           <w:rFonts w:asciiTheme="minorBidi" w:hAnsiTheme="minorBidi" w:cstheme="minorBidi"/>
-        </w:rPr>
-        <w:t>visual Studio Code, Solidity and nodeJS packeges</w:t>
+          <w:color w:val="FF0000"/>
+        </w:rPr>
+        <w:t>visual Studio</w:t>
+      </w:r>
+      <w:r>
+        <w:rPr>
+          <w:rFonts w:asciiTheme="minorBidi" w:hAnsiTheme="minorBidi" w:cstheme="minorBidi"/>
+          <w:color w:val="FF0000"/>
+        </w:rPr>
+        <w:t>,SQL Server</w:t>
       </w:r>
     </w:p>
     <w:p>
@@ -3857,28 +3956,43 @@
         <w:t xml:space="preserve">: </w:t>
       </w:r>
     </w:p>
-    <w:p>
-      <w:pPr>
-        <w:spacing w:line="276" w:lineRule="auto"/>
-        <w:ind w:left="720" w:firstLine="720"/>
-        <w:rPr>
-          <w:rFonts w:asciiTheme="minorBidi" w:eastAsia="David" w:hAnsiTheme="minorBidi"/>
-          <w:rtl/>
-        </w:rPr>
-      </w:pPr>
-      <w:r>
-        <w:rPr>
-          <w:rFonts w:asciiTheme="minorBidi" w:eastAsia="David" w:hAnsiTheme="minorBidi" w:hint="cs"/>
-          <w:rtl/>
-        </w:rPr>
-        <w:t>לימוד תיאורטי על מגמת הבחירות ועקרונותיה</w:t>
-      </w:r>
-      <w:r>
-        <w:rPr>
-          <w:rFonts w:asciiTheme="minorBidi" w:eastAsia="David" w:hAnsiTheme="minorBidi" w:hint="cs"/>
-          <w:rtl/>
-        </w:rPr>
-        <w:t>.</w:t>
+    <w:p/>
+    <w:p>
+      <w:pPr>
+        <w:pStyle w:val="2"/>
+        <w:tabs>
+          <w:tab w:val="clear" w:pos="360"/>
+        </w:tabs>
+        <w:ind w:left="716" w:hanging="432"/>
+        <w:rPr>
+          <w:rStyle w:val="11"/>
+          <w:rFonts w:asciiTheme="minorBidi" w:hAnsiTheme="minorBidi" w:cstheme="minorBidi"/>
+          <w:rtl/>
+        </w:rPr>
+      </w:pPr>
+      <w:r>
+        <w:rPr>
+          <w:rStyle w:val="11"/>
+          <w:rFonts w:asciiTheme="minorBidi" w:hAnsiTheme="minorBidi" w:cstheme="minorBidi"/>
+          <w:rtl/>
+        </w:rPr>
+        <w:t>ספרות ומקורות מידע</w:t>
+      </w:r>
+      <w:r>
+        <w:rPr>
+          <w:rStyle w:val="11"/>
+          <w:rFonts w:asciiTheme="minorBidi" w:hAnsiTheme="minorBidi" w:cstheme="minorBidi"/>
+          <w:rtl/>
+        </w:rPr>
+        <w:t>:</w:t>
+      </w:r>
+      <w:r>
+        <w:rPr>
+          <w:rStyle w:val="11"/>
+          <w:rFonts w:asciiTheme="minorBidi" w:hAnsiTheme="minorBidi" w:cstheme="minorBidi" w:hint="cs"/>
+          <w:rtl/>
+        </w:rPr>
+        <w:t xml:space="preserve"> </w:t>
       </w:r>
     </w:p>
     <w:p>
@@ -3889,436 +4003,24 @@
           <w:numId w:val="0"/>
         </w:numPr>
         <w:spacing w:line="276" w:lineRule="auto"/>
-        <w:ind w:left="1428" w:firstLine="4"/>
-        <w:rPr>
-          <w:rFonts w:asciiTheme="minorBidi" w:hAnsiTheme="minorBidi" w:cs="Arial"/>
-          <w:rtl/>
-        </w:rPr>
-      </w:pPr>
-      <w:r>
-        <w:rPr>
-          <w:rFonts w:asciiTheme="minorBidi" w:hAnsiTheme="minorBidi" w:cstheme="minorBidi" w:hint="cs"/>
-          <w:rtl/>
-        </w:rPr>
-        <w:t>לימוד מכליל על מערכת הבלוקצ'יין ומרכיביה - הלוגיקה, הטכנולוגיה, הטכניקה,</w:t>
-      </w:r>
-    </w:p>
-    <w:p>
-      <w:pPr>
-        <w:pStyle w:val="2"/>
-        <w:numPr>
-          <w:ilvl w:val="0"/>
-          <w:numId w:val="0"/>
-        </w:numPr>
-        <w:spacing w:line="276" w:lineRule="auto"/>
-        <w:ind w:left="1432" w:firstLine="4"/>
-        <w:rPr>
-          <w:rFonts w:asciiTheme="minorBidi" w:hAnsiTheme="minorBidi" w:cs="Arial"/>
-          <w:rtl/>
-        </w:rPr>
-      </w:pPr>
-      <w:r>
-        <w:rPr>
-          <w:rFonts w:asciiTheme="minorBidi" w:hAnsiTheme="minorBidi" w:cstheme="minorBidi" w:hint="cs"/>
-          <w:rtl/>
-        </w:rPr>
-        <w:t>ההתממשקות אליה, השפות הנפוצות בה והקנית שליטה מלאה בכל כליה.</w:t>
-      </w:r>
-    </w:p>
-    <w:p>
-      <w:pPr>
-        <w:pStyle w:val="2"/>
-        <w:numPr>
-          <w:ilvl w:val="0"/>
-          <w:numId w:val="0"/>
-        </w:numPr>
-        <w:spacing w:line="276" w:lineRule="auto"/>
-        <w:ind w:left="1436" w:firstLine="4"/>
-        <w:rPr>
-          <w:rFonts w:asciiTheme="minorBidi" w:hAnsiTheme="minorBidi" w:cstheme="minorBidi"/>
-          <w:rtl/>
-        </w:rPr>
-      </w:pPr>
-      <w:r>
-        <w:rPr>
-          <w:rFonts w:asciiTheme="minorBidi" w:hAnsiTheme="minorBidi" w:cstheme="minorBidi" w:hint="cs"/>
-          <w:rtl/>
-        </w:rPr>
-        <w:t xml:space="preserve">הכרות עם ספרית </w:t>
-      </w:r>
-      <w:r>
-        <w:rPr>
-          <w:rFonts w:asciiTheme="minorBidi" w:hAnsiTheme="minorBidi" w:cstheme="minorBidi"/>
-        </w:rPr>
-        <w:t>React</w:t>
-      </w:r>
-      <w:r>
-        <w:rPr>
-          <w:rFonts w:asciiTheme="minorBidi" w:hAnsiTheme="minorBidi" w:cstheme="minorBidi" w:hint="cs"/>
-          <w:rtl/>
-        </w:rPr>
-        <w:t xml:space="preserve"> מהבסיס ועד לתחושת ביטחון ותוצאות מספקות.</w:t>
-      </w:r>
-    </w:p>
-    <w:p/>
-    <w:p>
-      <w:pPr>
-        <w:pStyle w:val="2"/>
-        <w:tabs>
-          <w:tab w:val="clear" w:pos="360"/>
-        </w:tabs>
-        <w:ind w:left="716" w:hanging="432"/>
+        <w:ind w:left="1800"/>
         <w:rPr>
           <w:rStyle w:val="11"/>
           <w:rFonts w:asciiTheme="minorBidi" w:hAnsiTheme="minorBidi" w:cstheme="minorBidi"/>
-          <w:rtl/>
-        </w:rPr>
-      </w:pPr>
-      <w:r>
-        <w:rPr>
-          <w:rStyle w:val="11"/>
-          <w:rFonts w:asciiTheme="minorBidi" w:hAnsiTheme="minorBidi" w:cstheme="minorBidi"/>
-          <w:rtl/>
-        </w:rPr>
-        <w:t>ספרות ומקורות מידע</w:t>
-      </w:r>
-      <w:r>
-        <w:rPr>
-          <w:rStyle w:val="11"/>
-          <w:rFonts w:asciiTheme="minorBidi" w:hAnsiTheme="minorBidi" w:cstheme="minorBidi"/>
-          <w:rtl/>
-        </w:rPr>
-        <w:t>:</w:t>
-      </w:r>
-      <w:r>
-        <w:rPr>
-          <w:rStyle w:val="11"/>
-          <w:rFonts w:asciiTheme="minorBidi" w:hAnsiTheme="minorBidi" w:cstheme="minorBidi" w:hint="cs"/>
-          <w:rtl/>
-        </w:rPr>
-        <w:t xml:space="preserve"> </w:t>
-      </w:r>
-    </w:p>
-    <w:p>
-      <w:pPr>
-        <w:pStyle w:val="2"/>
-        <w:numPr>
-          <w:ilvl w:val="0"/>
-          <w:numId w:val="8"/>
-        </w:numPr>
-        <w:spacing w:line="276" w:lineRule="auto"/>
-        <w:rPr>
-          <w:rStyle w:val="11"/>
-          <w:rFonts w:asciiTheme="minorBidi" w:hAnsiTheme="minorBidi" w:cstheme="minorBidi"/>
           <w:color w:val="auto"/>
           <w:rtl/>
         </w:rPr>
       </w:pPr>
-      <w:r>
-        <w:rPr>
-          <w:rStyle w:val="11"/>
-          <w:rFonts w:asciiTheme="minorBidi" w:hAnsiTheme="minorBidi" w:cstheme="minorBidi"/>
-          <w:color w:val="auto"/>
-          <w:rtl/>
-        </w:rPr>
-        <w:t xml:space="preserve">ללימוד </w:t>
-      </w:r>
-      <w:r>
-        <w:rPr>
-          <w:rStyle w:val="11"/>
-          <w:rFonts w:asciiTheme="minorBidi" w:hAnsiTheme="minorBidi" w:cs="Arial"/>
-          <w:color w:val="auto"/>
-          <w:rtl/>
-        </w:rPr>
-        <w:t>:</w:t>
-      </w:r>
       <w:r>
         <w:rPr>
           <w:rStyle w:val="11"/>
           <w:rFonts w:asciiTheme="minorBidi" w:hAnsiTheme="minorBidi" w:cs="Arial"/>
           <w:b/>
           <w:bCs/>
-          <w:color w:val="auto"/>
-          <w:rtl/>
-        </w:rPr>
-        <w:t>React</w:t>
-      </w:r>
-      <w:r>
-        <w:rPr>
-          <w:rStyle w:val="11"/>
-          <w:rFonts w:asciiTheme="minorBidi" w:hAnsiTheme="minorBidi" w:cstheme="minorBidi"/>
-          <w:color w:val="auto"/>
-          <w:rtl/>
-        </w:rPr>
-        <w:t xml:space="preserve"> </w:t>
-      </w:r>
-      <w:r>
-        <w:rPr>
-          <w:rStyle w:val="11"/>
-          <w:rFonts w:asciiTheme="minorBidi" w:hAnsiTheme="minorBidi" w:cs="Arial"/>
-          <w:color w:val="auto"/>
-          <w:rtl/>
-        </w:rPr>
-        <w:t>ReactDocs &amp; Scrimba</w:t>
-      </w:r>
-    </w:p>
-    <w:p>
-      <w:pPr>
-        <w:spacing w:line="276" w:lineRule="auto"/>
-        <w:ind w:left="1080" w:firstLine="720"/>
-        <w:rPr>
-          <w:rStyle w:val="11"/>
-          <w:rFonts w:asciiTheme="minorBidi" w:hAnsiTheme="minorBidi"/>
-          <w:color w:val="auto"/>
-          <w:rtl/>
-        </w:rPr>
-      </w:pPr>
-      <w:r>
-        <w:rPr>
-          <w:rStyle w:val="11"/>
-          <w:rFonts w:asciiTheme="minorBidi" w:hAnsiTheme="minorBidi" w:cs="Arial"/>
-          <w:color w:val="auto"/>
-          <w:rtl/>
-        </w:rPr>
-        <w:t>gitHub</w:t>
-      </w:r>
-      <w:r>
-        <w:rPr>
-          <w:rStyle w:val="11"/>
-          <w:rFonts w:asciiTheme="minorBidi" w:hAnsiTheme="minorBidi" w:hint="cs"/>
-          <w:color w:val="auto"/>
-          <w:rtl/>
-        </w:rPr>
-        <w:t xml:space="preserve"> להורדת ספריות שונות לדוגמא: </w:t>
-      </w:r>
-      <w:r>
-        <w:rPr>
-          <w:rStyle w:val="11"/>
-          <w:rFonts w:asciiTheme="minorBidi" w:hAnsiTheme="minorBidi" w:cs="Arial"/>
-          <w:color w:val="auto"/>
-          <w:rtl/>
-        </w:rPr>
-        <w:t>String.sol</w:t>
-      </w:r>
-      <w:r>
-        <w:rPr>
-          <w:rStyle w:val="11"/>
-          <w:rFonts w:asciiTheme="minorBidi" w:hAnsiTheme="minorBidi" w:hint="cs"/>
-          <w:color w:val="auto"/>
-          <w:rtl/>
-        </w:rPr>
-        <w:t xml:space="preserve">, </w:t>
-      </w:r>
-      <w:r>
-        <w:rPr>
-          <w:rStyle w:val="11"/>
-          <w:rFonts w:asciiTheme="minorBidi" w:hAnsiTheme="minorBidi" w:cs="Arial"/>
-          <w:color w:val="auto"/>
-          <w:rtl/>
-        </w:rPr>
-        <w:t>w3schools.com</w:t>
-      </w:r>
-      <w:r>
-        <w:rPr>
-          <w:rStyle w:val="11"/>
-          <w:rFonts w:asciiTheme="minorBidi" w:hAnsiTheme="minorBidi" w:hint="cs"/>
-          <w:color w:val="auto"/>
-          <w:rtl/>
-        </w:rPr>
-        <w:t xml:space="preserve"> </w:t>
-      </w:r>
-    </w:p>
-    <w:p>
-      <w:pPr>
-        <w:pStyle w:val="2"/>
-        <w:numPr>
-          <w:ilvl w:val="0"/>
-          <w:numId w:val="8"/>
-        </w:numPr>
-        <w:spacing w:line="276" w:lineRule="auto"/>
-        <w:rPr>
-          <w:rFonts w:asciiTheme="minorBidi" w:hAnsiTheme="minorBidi" w:cstheme="minorBidi"/>
-          <w:rtl/>
-        </w:rPr>
-      </w:pPr>
-      <w:r>
-        <w:rPr>
-          <w:rStyle w:val="11"/>
-          <w:rFonts w:asciiTheme="minorBidi" w:hAnsiTheme="minorBidi" w:cstheme="minorBidi" w:hint="cs"/>
-          <w:color w:val="auto"/>
-          <w:rtl/>
-        </w:rPr>
-        <w:t xml:space="preserve">להבנת טכנולוגית </w:t>
-      </w:r>
-      <w:r>
-        <w:rPr>
-          <w:rStyle w:val="11"/>
-          <w:rFonts w:asciiTheme="minorBidi" w:hAnsiTheme="minorBidi" w:cstheme="minorBidi" w:hint="cs"/>
-          <w:b/>
-          <w:bCs/>
-          <w:color w:val="auto"/>
-          <w:rtl/>
-        </w:rPr>
-        <w:t>הבלוקצ'יין</w:t>
-      </w:r>
-      <w:r>
-        <w:rPr>
-          <w:rStyle w:val="11"/>
-          <w:rFonts w:asciiTheme="minorBidi" w:hAnsiTheme="minorBidi" w:cstheme="minorBidi" w:hint="cs"/>
-          <w:color w:val="auto"/>
-          <w:rtl/>
-        </w:rPr>
-        <w:t xml:space="preserve">: חיפושי רשת וסרטוני וידאו שונים, </w:t>
-      </w:r>
-      <w:r>
-        <w:rPr>
-          <w:rStyle w:val="11"/>
-          <w:rFonts w:asciiTheme="minorBidi" w:hAnsiTheme="minorBidi" w:cs="Arial" w:hint="cs"/>
-          <w:color w:val="auto"/>
-          <w:rtl/>
-        </w:rPr>
-        <w:t>T</w:t>
-      </w:r>
-      <w:r>
-        <w:rPr>
-          <w:rStyle w:val="11"/>
-          <w:rFonts w:asciiTheme="minorBidi" w:hAnsiTheme="minorBidi" w:cs="Arial"/>
-          <w:color w:val="auto"/>
-          <w:rtl/>
-        </w:rPr>
-        <w:t>ruffleSuite</w:t>
-      </w:r>
-      <w:r>
-        <w:rPr>
-          <w:rStyle w:val="11"/>
-          <w:rFonts w:asciiTheme="minorBidi" w:hAnsiTheme="minorBidi" w:cstheme="minorBidi" w:hint="cs"/>
-          <w:color w:val="auto"/>
-          <w:rtl/>
-        </w:rPr>
-        <w:t>,</w:t>
-      </w:r>
-      <w:r>
-        <w:rPr>
-          <w:rStyle w:val="11"/>
-          <w:rFonts w:asciiTheme="minorBidi" w:hAnsiTheme="minorBidi" w:cs="Arial"/>
-          <w:color w:val="auto"/>
-          <w:rtl/>
-        </w:rPr>
-        <w:t xml:space="preserve"> Solidity docs &amp; Truffle docs, DappUniversity Vidoes</w:t>
-      </w:r>
-      <w:r>
-        <w:rPr>
-          <w:rFonts w:asciiTheme="minorBidi" w:hAnsiTheme="minorBidi" w:cstheme="minorBidi" w:hint="cs"/>
-          <w:rtl/>
-        </w:rPr>
-        <w:t>,</w:t>
-      </w:r>
-      <w:r>
-        <w:rPr>
-          <w:rtl/>
-        </w:rPr>
-        <w:t xml:space="preserve"> </w:t>
-      </w:r>
-      <w:r>
-        <w:rPr>
-          <w:rFonts w:asciiTheme="minorBidi" w:hAnsiTheme="minorBidi" w:cs="Arial"/>
-          <w:rtl/>
-        </w:rPr>
-        <w:t>blockchaintechnologies.com</w:t>
-      </w:r>
-      <w:r>
-        <w:rPr>
-          <w:rFonts w:asciiTheme="minorBidi" w:hAnsiTheme="minorBidi" w:cstheme="minorBidi" w:hint="cs"/>
-          <w:rtl/>
-        </w:rPr>
-        <w:t>,</w:t>
-      </w:r>
-      <w:r>
-        <w:rPr>
-          <w:rtl/>
-        </w:rPr>
-        <w:t xml:space="preserve"> </w:t>
-      </w:r>
-      <w:r>
-        <w:rPr>
-          <w:rFonts w:asciiTheme="minorBidi" w:hAnsiTheme="minorBidi" w:cs="Arial"/>
-          <w:rtl/>
-        </w:rPr>
-        <w:t>investopedia.com</w:t>
-      </w:r>
-      <w:r>
-        <w:rPr>
-          <w:rFonts w:asciiTheme="minorBidi" w:hAnsiTheme="minorBidi" w:cstheme="minorBidi" w:hint="cs"/>
-          <w:rtl/>
-        </w:rPr>
-        <w:t>,</w:t>
-      </w:r>
-      <w:r>
-        <w:rPr>
-          <w:rtl/>
-        </w:rPr>
-        <w:t xml:space="preserve"> </w:t>
-      </w:r>
-      <w:r>
-        <w:rPr>
-          <w:rFonts w:asciiTheme="minorBidi" w:hAnsiTheme="minorBidi" w:cstheme="minorBidi"/>
-        </w:rPr>
-        <w:t>tutorialspoint.com</w:t>
-      </w:r>
-      <w:r>
-        <w:rPr>
-          <w:rFonts w:asciiTheme="minorBidi" w:hAnsiTheme="minorBidi" w:cstheme="minorBidi" w:hint="cs"/>
-          <w:rtl/>
-        </w:rPr>
-        <w:t>,</w:t>
-      </w:r>
-      <w:r>
-        <w:rPr>
-          <w:rtl/>
-        </w:rPr>
-        <w:t xml:space="preserve"> </w:t>
-      </w:r>
-      <w:r>
-        <w:rPr>
-          <w:rFonts w:asciiTheme="minorBidi" w:hAnsiTheme="minorBidi" w:cstheme="minorBidi"/>
-        </w:rPr>
-        <w:t>guru99.com</w:t>
-      </w:r>
-    </w:p>
-    <w:p>
-      <w:pPr>
-        <w:pStyle w:val="2"/>
-        <w:numPr>
-          <w:ilvl w:val="0"/>
-          <w:numId w:val="8"/>
-        </w:numPr>
-        <w:spacing w:line="276" w:lineRule="auto"/>
-        <w:rPr>
-          <w:rStyle w:val="11"/>
-          <w:rFonts w:asciiTheme="minorBidi" w:hAnsiTheme="minorBidi" w:cs="Arial"/>
-          <w:color w:val="auto"/>
-          <w:rtl/>
-        </w:rPr>
-      </w:pPr>
-      <w:r>
-        <w:rPr>
-          <w:rStyle w:val="11"/>
-          <w:rFonts w:asciiTheme="minorBidi" w:hAnsiTheme="minorBidi" w:cstheme="minorBidi" w:hint="cs"/>
-          <w:color w:val="auto"/>
-          <w:rtl/>
-        </w:rPr>
-        <w:t>לחשיפת התיעוד הפונקציונאלי של</w:t>
-      </w:r>
-      <w:r>
-        <w:rPr>
-          <w:rStyle w:val="11"/>
-          <w:rFonts w:asciiTheme="minorBidi" w:hAnsiTheme="minorBidi" w:cs="Arial" w:hint="cs"/>
-          <w:b/>
-          <w:bCs/>
-          <w:color w:val="auto"/>
-          <w:rtl/>
-        </w:rPr>
-        <w:t>W</w:t>
+          <w:color w:val="FF0000"/>
+          <w:lang w:val="en-US"/>
+        </w:rPr>
+        <w:t xml:space="preserve">gitHub, stack overflow, </w:t>
       </w:r>
       <w:r>
         <w:rPr>
@@ -4326,46 +4028,23 @@
           <w:rFonts w:asciiTheme="minorBidi" w:hAnsiTheme="minorBidi" w:cs="Arial"/>
           <w:b/>
           <w:bCs/>
-          <w:color w:val="auto"/>
-          <w:rtl/>
-        </w:rPr>
-        <w:t>eb3</w:t>
-      </w:r>
+          <w:color w:val="FF0000"/>
+          <w:lang w:val="en-US"/>
+        </w:rPr>
+        <w:t>tutorialsteacher.co</w:t>
+      </w:r>
+      <w:bookmarkStart w:id="3" w:name="_GoBack"/>
+      <w:bookmarkEnd w:id="3"/>
       <w:r>
         <w:rPr>
           <w:rStyle w:val="11"/>
           <w:rFonts w:asciiTheme="minorBidi" w:hAnsiTheme="minorBidi" w:cs="Arial"/>
-          <w:color w:val="auto"/>
-          <w:rtl/>
-        </w:rPr>
-        <w:t xml:space="preserve"> </w:t>
-      </w:r>
-      <w:r>
-        <w:rPr>
-          <w:rStyle w:val="11"/>
-          <w:rFonts w:asciiTheme="minorBidi" w:hAnsiTheme="minorBidi" w:cstheme="minorBidi" w:hint="cs"/>
-          <w:color w:val="auto"/>
-          <w:rtl/>
-        </w:rPr>
-        <w:t xml:space="preserve">: </w:t>
-      </w:r>
-      <w:r>
-        <w:rPr>
-          <w:rStyle w:val="11"/>
-          <w:rFonts w:asciiTheme="minorBidi" w:hAnsiTheme="minorBidi" w:cs="Arial" w:hint="cs"/>
-          <w:color w:val="auto"/>
-          <w:rtl/>
-        </w:rPr>
-        <w:t>R</w:t>
-      </w:r>
-      <w:r>
-        <w:rPr>
-          <w:rStyle w:val="11"/>
-          <w:rFonts w:asciiTheme="minorBidi" w:hAnsiTheme="minorBidi" w:cs="Arial"/>
-          <w:color w:val="auto"/>
-          <w:rtl/>
-        </w:rPr>
-        <w:t>ead The Docs</w:t>
+          <w:b/>
+          <w:bCs/>
+          <w:color w:val="FF0000"/>
+          <w:lang w:val="en-US"/>
+        </w:rPr>
+        <w:t>, dotnet.microsoft</w:t>
       </w:r>
     </w:p>
     <w:p>
@@ -4380,7 +4059,6 @@
         <w:ind w:firstLine="0"/>
         <w:rPr>
           <w:rFonts w:asciiTheme="minorBidi" w:hAnsiTheme="minorBidi" w:cstheme="minorBidi"/>
-          <w:rtl/>
         </w:rPr>
       </w:pPr>
     </w:p>
@@ -8905,27 +8583,9 @@
   </w:num>
   <w:num w:numId="13">
     <w:abstractNumId w:val="5"/>
-    <w:lvlOverride w:ilvl="0"/>
-    <w:lvlOverride w:ilvl="1"/>
-    <w:lvlOverride w:ilvl="2"/>
-    <w:lvlOverride w:ilvl="3"/>
-    <w:lvlOverride w:ilvl="4"/>
-    <w:lvlOverride w:ilvl="5"/>
-    <w:lvlOverride w:ilvl="6"/>
-    <w:lvlOverride w:ilvl="7"/>
-    <w:lvlOverride w:ilvl="8"/>
   </w:num>
   <w:num w:numId="14">
     <w:abstractNumId w:val="1"/>
-    <w:lvlOverride w:ilvl="0"/>
-    <w:lvlOverride w:ilvl="1"/>
-    <w:lvlOverride w:ilvl="2"/>
-    <w:lvlOverride w:ilvl="3"/>
-    <w:lvlOverride w:ilvl="4"/>
-    <w:lvlOverride w:ilvl="5"/>
-    <w:lvlOverride w:ilvl="6"/>
-    <w:lvlOverride w:ilvl="7"/>
-    <w:lvlOverride w:ilvl="8"/>
   </w:num>
 </w:numbering>
 </file>

</xml_diff>